<commit_message>
--- Avancée suite au cours du 07/12/2016 ---
</commit_message>
<xml_diff>
--- a/rapport.docx
+++ b/rapport.docx
@@ -4,13 +4,19 @@
   <w:body>
     <w:p>
       <w:pPr>
-        <w:rPr>
+        <w:pStyle w:val="Titre"/>
+        <w:jc w:val="center"/>
+        <w:rPr>
+          <w:sz w:val="72"/>
+          <w:u w:val="single"/>
           <w:lang w:val="fr-BE"/>
         </w:rPr>
       </w:pPr>
       <w:proofErr w:type="spellStart"/>
       <w:r>
         <w:rPr>
+          <w:sz w:val="72"/>
+          <w:u w:val="single"/>
           <w:lang w:val="fr-BE"/>
         </w:rPr>
         <w:t>ErgoWeb</w:t>
@@ -18,10 +24,19 @@
       <w:proofErr w:type="spellEnd"/>
       <w:r>
         <w:rPr>
+          <w:sz w:val="72"/>
+          <w:u w:val="single"/>
           <w:lang w:val="fr-BE"/>
         </w:rPr>
         <w:t xml:space="preserve"> – Travail 4</w:t>
       </w:r>
+    </w:p>
+    <w:p>
+      <w:pPr>
+        <w:rPr>
+          <w:lang w:val="fr-BE"/>
+        </w:rPr>
+      </w:pPr>
     </w:p>
     <w:p>
       <w:pPr>
@@ -47,6 +62,7 @@
     </w:p>
     <w:p>
       <w:pPr>
+        <w:pStyle w:val="Titre1"/>
         <w:rPr>
           <w:lang w:val="fr-BE"/>
         </w:rPr>
@@ -208,10 +224,61 @@
           <w:lang w:val="fr-BE"/>
         </w:rPr>
       </w:pPr>
-      <w:r>
-        <w:rPr>
-          <w:lang w:val="fr-BE"/>
-        </w:rPr>
+    </w:p>
+    <w:p>
+      <w:pPr>
+        <w:rPr>
+          <w:lang w:val="fr-BE"/>
+        </w:rPr>
+      </w:pPr>
+    </w:p>
+    <w:p>
+      <w:pPr>
+        <w:rPr>
+          <w:lang w:val="fr-BE"/>
+        </w:rPr>
+      </w:pPr>
+    </w:p>
+    <w:p>
+      <w:pPr>
+        <w:rPr>
+          <w:lang w:val="fr-BE"/>
+        </w:rPr>
+      </w:pPr>
+    </w:p>
+    <w:p>
+      <w:pPr>
+        <w:rPr>
+          <w:lang w:val="fr-BE"/>
+        </w:rPr>
+      </w:pPr>
+    </w:p>
+    <w:p>
+      <w:pPr>
+        <w:rPr>
+          <w:lang w:val="fr-BE"/>
+        </w:rPr>
+      </w:pPr>
+    </w:p>
+    <w:p>
+      <w:pPr>
+        <w:rPr>
+          <w:lang w:val="fr-BE"/>
+        </w:rPr>
+      </w:pPr>
+    </w:p>
+    <w:p>
+      <w:pPr>
+        <w:pStyle w:val="Titre1"/>
+        <w:rPr>
+          <w:lang w:val="fr-BE"/>
+        </w:rPr>
+      </w:pPr>
+      <w:r>
+        <w:rPr>
+          <w:lang w:val="fr-BE"/>
+        </w:rPr>
+        <w:lastRenderedPageBreak/>
         <w:t xml:space="preserve">Etape 2 : </w:t>
       </w:r>
       <w:r>
@@ -229,8 +296,64 @@
       </w:pPr>
       <w:r>
         <w:rPr>
-          <w:lang w:val="fr-BE"/>
-        </w:rPr>
+          <w:noProof/>
+          <w:lang w:val="fr-BE" w:eastAsia="fr-BE"/>
+        </w:rPr>
+        <w:drawing>
+          <wp:inline distT="0" distB="0" distL="0" distR="0">
+            <wp:extent cx="2860550" cy="7847938"/>
+            <wp:effectExtent l="0" t="0" r="0" b="1270"/>
+            <wp:docPr id="1" name="Image 1"/>
+            <wp:cNvGraphicFramePr>
+              <a:graphicFrameLocks xmlns:a="http://schemas.openxmlformats.org/drawingml/2006/main" noChangeAspect="1"/>
+            </wp:cNvGraphicFramePr>
+            <a:graphic xmlns:a="http://schemas.openxmlformats.org/drawingml/2006/main">
+              <a:graphicData uri="http://schemas.openxmlformats.org/drawingml/2006/picture">
+                <pic:pic xmlns:pic="http://schemas.openxmlformats.org/drawingml/2006/picture">
+                  <pic:nvPicPr>
+                    <pic:cNvPr id="1" name="cartes.png"/>
+                    <pic:cNvPicPr/>
+                  </pic:nvPicPr>
+                  <pic:blipFill>
+                    <a:blip r:embed="rId7">
+                      <a:extLst>
+                        <a:ext uri="{28A0092B-C50C-407E-A947-70E740481C1C}">
+                          <a14:useLocalDpi xmlns:a14="http://schemas.microsoft.com/office/drawing/2010/main" val="0"/>
+                        </a:ext>
+                      </a:extLst>
+                    </a:blip>
+                    <a:stretch>
+                      <a:fillRect/>
+                    </a:stretch>
+                  </pic:blipFill>
+                  <pic:spPr>
+                    <a:xfrm>
+                      <a:off x="0" y="0"/>
+                      <a:ext cx="2863403" cy="7855764"/>
+                    </a:xfrm>
+                    <a:prstGeom prst="rect">
+                      <a:avLst/>
+                    </a:prstGeom>
+                  </pic:spPr>
+                </pic:pic>
+              </a:graphicData>
+            </a:graphic>
+          </wp:inline>
+        </w:drawing>
+      </w:r>
+    </w:p>
+    <w:p>
+      <w:pPr>
+        <w:pStyle w:val="Titre1"/>
+        <w:rPr>
+          <w:lang w:val="fr-BE"/>
+        </w:rPr>
+      </w:pPr>
+      <w:r>
+        <w:rPr>
+          <w:lang w:val="fr-BE"/>
+        </w:rPr>
+        <w:lastRenderedPageBreak/>
         <w:t>Etape 3 :</w:t>
       </w:r>
       <w:r>
@@ -261,6 +384,61 @@
       </w:pPr>
       <w:r>
         <w:rPr>
+          <w:noProof/>
+          <w:lang w:val="fr-BE" w:eastAsia="fr-BE"/>
+        </w:rPr>
+        <w:drawing>
+          <wp:inline distT="0" distB="0" distL="0" distR="0">
+            <wp:extent cx="6612034" cy="2274073"/>
+            <wp:effectExtent l="0" t="0" r="0" b="0"/>
+            <wp:docPr id="3" name="Image 3"/>
+            <wp:cNvGraphicFramePr>
+              <a:graphicFrameLocks xmlns:a="http://schemas.openxmlformats.org/drawingml/2006/main" noChangeAspect="1"/>
+            </wp:cNvGraphicFramePr>
+            <a:graphic xmlns:a="http://schemas.openxmlformats.org/drawingml/2006/main">
+              <a:graphicData uri="http://schemas.openxmlformats.org/drawingml/2006/picture">
+                <pic:pic xmlns:pic="http://schemas.openxmlformats.org/drawingml/2006/picture">
+                  <pic:nvPicPr>
+                    <pic:cNvPr id="3" name="eval_utils.PNG"/>
+                    <pic:cNvPicPr/>
+                  </pic:nvPicPr>
+                  <pic:blipFill>
+                    <a:blip r:embed="rId8">
+                      <a:extLst>
+                        <a:ext uri="{28A0092B-C50C-407E-A947-70E740481C1C}">
+                          <a14:useLocalDpi xmlns:a14="http://schemas.microsoft.com/office/drawing/2010/main" val="0"/>
+                        </a:ext>
+                      </a:extLst>
+                    </a:blip>
+                    <a:stretch>
+                      <a:fillRect/>
+                    </a:stretch>
+                  </pic:blipFill>
+                  <pic:spPr>
+                    <a:xfrm>
+                      <a:off x="0" y="0"/>
+                      <a:ext cx="6621242" cy="2277240"/>
+                    </a:xfrm>
+                    <a:prstGeom prst="rect">
+                      <a:avLst/>
+                    </a:prstGeom>
+                  </pic:spPr>
+                </pic:pic>
+              </a:graphicData>
+            </a:graphic>
+          </wp:inline>
+        </w:drawing>
+      </w:r>
+    </w:p>
+    <w:p>
+      <w:pPr>
+        <w:pStyle w:val="Titre1"/>
+        <w:rPr>
+          <w:lang w:val="fr-BE"/>
+        </w:rPr>
+      </w:pPr>
+      <w:r>
+        <w:rPr>
           <w:lang w:val="fr-BE"/>
         </w:rPr>
         <w:t xml:space="preserve">Etape 4 : </w:t>
@@ -271,6 +449,12 @@
         </w:rPr>
         <w:t>Problèmes ergonomiques importants</w:t>
       </w:r>
+      <w:r>
+        <w:rPr>
+          <w:lang w:val="fr-BE"/>
+        </w:rPr>
+        <w:t xml:space="preserve"> //TO DO mercredi</w:t>
+      </w:r>
     </w:p>
     <w:p>
       <w:pPr>
@@ -343,72 +527,87 @@
         </w:rPr>
         <w:t>Audience indéterminée</w:t>
       </w:r>
-    </w:p>
-    <w:p>
-      <w:pPr>
-        <w:pStyle w:val="Paragraphedeliste"/>
-        <w:numPr>
-          <w:ilvl w:val="0"/>
-          <w:numId w:val="1"/>
-        </w:numPr>
-        <w:rPr>
-          <w:lang w:val="fr-BE"/>
-        </w:rPr>
-      </w:pPr>
-      <w:r>
-        <w:rPr>
-          <w:lang w:val="fr-BE"/>
-        </w:rPr>
-        <w:t>Liens</w:t>
-      </w:r>
-    </w:p>
-    <w:p>
-      <w:pPr>
-        <w:pStyle w:val="Paragraphedeliste"/>
-        <w:numPr>
-          <w:ilvl w:val="0"/>
-          <w:numId w:val="1"/>
-        </w:numPr>
-        <w:rPr>
-          <w:lang w:val="fr-BE"/>
-        </w:rPr>
-      </w:pPr>
-      <w:r>
-        <w:rPr>
-          <w:lang w:val="fr-BE"/>
-        </w:rPr>
-        <w:t>Travail de l’utilisateur conséquent</w:t>
-      </w:r>
-    </w:p>
-    <w:p>
-      <w:pPr>
-        <w:rPr>
-          <w:lang w:val="fr-BE"/>
-        </w:rPr>
-      </w:pPr>
-      <w:r>
-        <w:rPr>
-          <w:lang w:val="fr-BE"/>
-        </w:rPr>
-        <w:t xml:space="preserve">Etape 5 : </w:t>
-      </w:r>
-    </w:p>
-    <w:p>
-      <w:pPr>
-        <w:pStyle w:val="Paragraphedeliste"/>
-        <w:numPr>
-          <w:ilvl w:val="0"/>
-          <w:numId w:val="1"/>
-        </w:numPr>
-        <w:rPr>
-          <w:lang w:val="fr-BE"/>
-        </w:rPr>
-      </w:pPr>
       <w:bookmarkStart w:id="0" w:name="_GoBack"/>
       <w:bookmarkEnd w:id="0"/>
+    </w:p>
+    <w:p>
+      <w:pPr>
+        <w:pStyle w:val="Paragraphedeliste"/>
+        <w:numPr>
+          <w:ilvl w:val="0"/>
+          <w:numId w:val="1"/>
+        </w:numPr>
+        <w:rPr>
+          <w:lang w:val="fr-BE"/>
+        </w:rPr>
+      </w:pPr>
+      <w:r>
+        <w:rPr>
+          <w:lang w:val="fr-BE"/>
+        </w:rPr>
+        <w:t>Liens</w:t>
+      </w:r>
+    </w:p>
+    <w:p>
+      <w:pPr>
+        <w:pStyle w:val="Paragraphedeliste"/>
+        <w:numPr>
+          <w:ilvl w:val="0"/>
+          <w:numId w:val="1"/>
+        </w:numPr>
+        <w:rPr>
+          <w:lang w:val="fr-BE"/>
+        </w:rPr>
+      </w:pPr>
+      <w:r>
+        <w:rPr>
+          <w:lang w:val="fr-BE"/>
+        </w:rPr>
+        <w:t>Travail de l’utilisateur conséquent</w:t>
+      </w:r>
+      <w:r>
+        <w:rPr>
+          <w:lang w:val="fr-BE"/>
+        </w:rPr>
+        <w:t xml:space="preserve"> </w:t>
+      </w:r>
+    </w:p>
+    <w:p>
+      <w:pPr>
+        <w:pStyle w:val="Titre1"/>
+        <w:rPr>
+          <w:lang w:val="fr-BE"/>
+        </w:rPr>
+      </w:pPr>
+      <w:r>
+        <w:rPr>
+          <w:lang w:val="fr-BE"/>
+        </w:rPr>
+        <w:t xml:space="preserve">Etape 5 : </w:t>
+      </w:r>
+      <w:r>
+        <w:rPr>
+          <w:lang w:val="fr-BE"/>
+        </w:rPr>
+        <w:t>Transgression des règles économiques //TO DO avant mercredi</w:t>
+      </w:r>
+    </w:p>
+    <w:p>
+      <w:pPr>
+        <w:pStyle w:val="Paragraphedeliste"/>
+        <w:numPr>
+          <w:ilvl w:val="0"/>
+          <w:numId w:val="1"/>
+        </w:numPr>
+        <w:rPr>
+          <w:color w:val="FF0000"/>
+          <w:lang w:val="fr-BE"/>
+        </w:rPr>
+      </w:pPr>
       <w:proofErr w:type="gramStart"/>
       <w:r>
         <w:rPr>
+          <w:color w:val="FF0000"/>
           <w:lang w:val="fr-BE"/>
         </w:rPr>
         <w:t>1:</w:t>
@@ -416,6 +615,7 @@
       <w:proofErr w:type="gramEnd"/>
       <w:r>
         <w:rPr>
+          <w:color w:val="FF0000"/>
           <w:lang w:val="fr-BE"/>
         </w:rPr>
         <w:t>1</w:t>
@@ -429,12 +629,14 @@
           <w:numId w:val="1"/>
         </w:numPr>
         <w:rPr>
+          <w:color w:val="0070C0"/>
           <w:lang w:val="fr-BE"/>
         </w:rPr>
       </w:pPr>
       <w:proofErr w:type="gramStart"/>
       <w:r>
         <w:rPr>
+          <w:color w:val="0070C0"/>
           <w:lang w:val="fr-BE"/>
         </w:rPr>
         <w:t>1:</w:t>
@@ -442,6 +644,7 @@
       <w:proofErr w:type="gramEnd"/>
       <w:r>
         <w:rPr>
+          <w:color w:val="0070C0"/>
           <w:lang w:val="fr-BE"/>
         </w:rPr>
         <w:t>3</w:t>
@@ -455,12 +658,14 @@
           <w:numId w:val="1"/>
         </w:numPr>
         <w:rPr>
+          <w:color w:val="FF0000"/>
           <w:lang w:val="fr-BE"/>
         </w:rPr>
       </w:pPr>
       <w:proofErr w:type="gramStart"/>
       <w:r>
         <w:rPr>
+          <w:color w:val="FF0000"/>
           <w:lang w:val="fr-BE"/>
         </w:rPr>
         <w:t>1:</w:t>
@@ -468,6 +673,7 @@
       <w:proofErr w:type="gramEnd"/>
       <w:r>
         <w:rPr>
+          <w:color w:val="FF0000"/>
           <w:lang w:val="fr-BE"/>
         </w:rPr>
         <w:t>5</w:t>
@@ -481,439 +687,507 @@
           <w:numId w:val="1"/>
         </w:numPr>
         <w:rPr>
+          <w:color w:val="0070C0"/>
           <w:lang w:val="fr-BE"/>
         </w:rPr>
       </w:pPr>
       <w:proofErr w:type="gramStart"/>
       <w:r>
         <w:rPr>
+          <w:color w:val="0070C0"/>
+          <w:lang w:val="fr-BE"/>
+        </w:rPr>
+        <w:t>2:</w:t>
+      </w:r>
+      <w:proofErr w:type="gramEnd"/>
+      <w:r>
+        <w:rPr>
+          <w:color w:val="0070C0"/>
+          <w:lang w:val="fr-BE"/>
+        </w:rPr>
+        <w:t>3</w:t>
+      </w:r>
+    </w:p>
+    <w:p>
+      <w:pPr>
+        <w:pStyle w:val="Paragraphedeliste"/>
+        <w:numPr>
+          <w:ilvl w:val="0"/>
+          <w:numId w:val="1"/>
+        </w:numPr>
+        <w:rPr>
+          <w:color w:val="FF0000"/>
+          <w:lang w:val="fr-BE"/>
+        </w:rPr>
+      </w:pPr>
+      <w:proofErr w:type="gramStart"/>
+      <w:r>
+        <w:rPr>
+          <w:color w:val="FF0000"/>
+          <w:lang w:val="fr-BE"/>
+        </w:rPr>
+        <w:t>2:</w:t>
+      </w:r>
+      <w:proofErr w:type="gramEnd"/>
+      <w:r>
+        <w:rPr>
+          <w:color w:val="FF0000"/>
+          <w:lang w:val="fr-BE"/>
+        </w:rPr>
+        <w:t>4</w:t>
+      </w:r>
+    </w:p>
+    <w:p>
+      <w:pPr>
+        <w:pStyle w:val="Paragraphedeliste"/>
+        <w:numPr>
+          <w:ilvl w:val="0"/>
+          <w:numId w:val="1"/>
+        </w:numPr>
+        <w:rPr>
+          <w:color w:val="0070C0"/>
+          <w:lang w:val="fr-BE"/>
+        </w:rPr>
+      </w:pPr>
+      <w:proofErr w:type="gramStart"/>
+      <w:r>
+        <w:rPr>
+          <w:color w:val="0070C0"/>
+          <w:lang w:val="fr-BE"/>
+        </w:rPr>
+        <w:t>2:</w:t>
+      </w:r>
+      <w:proofErr w:type="gramEnd"/>
+      <w:r>
+        <w:rPr>
+          <w:color w:val="0070C0"/>
+          <w:lang w:val="fr-BE"/>
+        </w:rPr>
+        <w:t>5</w:t>
+      </w:r>
+    </w:p>
+    <w:p>
+      <w:pPr>
+        <w:pStyle w:val="Paragraphedeliste"/>
+        <w:numPr>
+          <w:ilvl w:val="0"/>
+          <w:numId w:val="1"/>
+        </w:numPr>
+        <w:rPr>
+          <w:color w:val="FF0000"/>
+          <w:lang w:val="fr-BE"/>
+        </w:rPr>
+      </w:pPr>
+      <w:proofErr w:type="gramStart"/>
+      <w:r>
+        <w:rPr>
+          <w:color w:val="FF0000"/>
+          <w:lang w:val="fr-BE"/>
+        </w:rPr>
+        <w:t>6:</w:t>
+      </w:r>
+      <w:proofErr w:type="gramEnd"/>
+      <w:r>
+        <w:rPr>
+          <w:color w:val="FF0000"/>
+          <w:lang w:val="fr-BE"/>
+        </w:rPr>
+        <w:t>4</w:t>
+      </w:r>
+    </w:p>
+    <w:p>
+      <w:pPr>
+        <w:pStyle w:val="Paragraphedeliste"/>
+        <w:numPr>
+          <w:ilvl w:val="0"/>
+          <w:numId w:val="1"/>
+        </w:numPr>
+        <w:rPr>
+          <w:color w:val="0070C0"/>
+          <w:lang w:val="fr-BE"/>
+        </w:rPr>
+      </w:pPr>
+      <w:proofErr w:type="gramStart"/>
+      <w:r>
+        <w:rPr>
+          <w:color w:val="0070C0"/>
+          <w:lang w:val="fr-BE"/>
+        </w:rPr>
+        <w:t>6:</w:t>
+      </w:r>
+      <w:proofErr w:type="gramEnd"/>
+      <w:r>
+        <w:rPr>
+          <w:color w:val="0070C0"/>
+          <w:lang w:val="fr-BE"/>
+        </w:rPr>
+        <w:t>11</w:t>
+      </w:r>
+    </w:p>
+    <w:p>
+      <w:pPr>
+        <w:pStyle w:val="Paragraphedeliste"/>
+        <w:numPr>
+          <w:ilvl w:val="0"/>
+          <w:numId w:val="1"/>
+        </w:numPr>
+        <w:rPr>
+          <w:color w:val="FF0000"/>
+          <w:lang w:val="fr-BE"/>
+        </w:rPr>
+      </w:pPr>
+      <w:proofErr w:type="gramStart"/>
+      <w:r>
+        <w:rPr>
+          <w:color w:val="FF0000"/>
+          <w:lang w:val="fr-BE"/>
+        </w:rPr>
+        <w:t>7:</w:t>
+      </w:r>
+      <w:proofErr w:type="gramEnd"/>
+      <w:r>
+        <w:rPr>
+          <w:color w:val="FF0000"/>
+          <w:lang w:val="fr-BE"/>
+        </w:rPr>
+        <w:t>6</w:t>
+      </w:r>
+    </w:p>
+    <w:p>
+      <w:pPr>
+        <w:pStyle w:val="Paragraphedeliste"/>
+        <w:numPr>
+          <w:ilvl w:val="0"/>
+          <w:numId w:val="1"/>
+        </w:numPr>
+        <w:rPr>
+          <w:color w:val="0070C0"/>
+          <w:lang w:val="fr-BE"/>
+        </w:rPr>
+      </w:pPr>
+      <w:proofErr w:type="gramStart"/>
+      <w:r>
+        <w:rPr>
+          <w:color w:val="0070C0"/>
+          <w:lang w:val="fr-BE"/>
+        </w:rPr>
+        <w:t>7:</w:t>
+      </w:r>
+      <w:proofErr w:type="gramEnd"/>
+      <w:r>
+        <w:rPr>
+          <w:color w:val="0070C0"/>
+          <w:lang w:val="fr-BE"/>
+        </w:rPr>
+        <w:t>11</w:t>
+      </w:r>
+    </w:p>
+    <w:p>
+      <w:pPr>
+        <w:pStyle w:val="Paragraphedeliste"/>
+        <w:numPr>
+          <w:ilvl w:val="0"/>
+          <w:numId w:val="1"/>
+        </w:numPr>
+        <w:rPr>
+          <w:color w:val="FF0000"/>
+          <w:lang w:val="fr-BE"/>
+        </w:rPr>
+      </w:pPr>
+      <w:proofErr w:type="gramStart"/>
+      <w:r>
+        <w:rPr>
+          <w:color w:val="FF0000"/>
+          <w:lang w:val="fr-BE"/>
+        </w:rPr>
+        <w:t>10:</w:t>
+      </w:r>
+      <w:proofErr w:type="gramEnd"/>
+      <w:r>
+        <w:rPr>
+          <w:color w:val="FF0000"/>
+          <w:lang w:val="fr-BE"/>
+        </w:rPr>
+        <w:t>2</w:t>
+      </w:r>
+    </w:p>
+    <w:p>
+      <w:pPr>
+        <w:pStyle w:val="Paragraphedeliste"/>
+        <w:numPr>
+          <w:ilvl w:val="0"/>
+          <w:numId w:val="1"/>
+        </w:numPr>
+        <w:rPr>
+          <w:color w:val="0070C0"/>
+          <w:lang w:val="fr-BE"/>
+        </w:rPr>
+      </w:pPr>
+      <w:proofErr w:type="gramStart"/>
+      <w:r>
+        <w:rPr>
+          <w:color w:val="0070C0"/>
+          <w:lang w:val="fr-BE"/>
+        </w:rPr>
+        <w:t>10:</w:t>
+      </w:r>
+      <w:proofErr w:type="gramEnd"/>
+      <w:r>
+        <w:rPr>
+          <w:color w:val="0070C0"/>
+          <w:lang w:val="fr-BE"/>
+        </w:rPr>
+        <w:t>10</w:t>
+      </w:r>
+    </w:p>
+    <w:p>
+      <w:pPr>
+        <w:pStyle w:val="Paragraphedeliste"/>
+        <w:numPr>
+          <w:ilvl w:val="0"/>
+          <w:numId w:val="1"/>
+        </w:numPr>
+        <w:rPr>
+          <w:color w:val="FF0000"/>
+          <w:lang w:val="fr-BE"/>
+        </w:rPr>
+      </w:pPr>
+      <w:proofErr w:type="gramStart"/>
+      <w:r>
+        <w:rPr>
+          <w:color w:val="FF0000"/>
+          <w:lang w:val="fr-BE"/>
+        </w:rPr>
+        <w:t>14:</w:t>
+      </w:r>
+      <w:proofErr w:type="gramEnd"/>
+      <w:r>
+        <w:rPr>
+          <w:color w:val="FF0000"/>
+          <w:lang w:val="fr-BE"/>
+        </w:rPr>
+        <w:t>3</w:t>
+      </w:r>
+    </w:p>
+    <w:p>
+      <w:pPr>
+        <w:pStyle w:val="Paragraphedeliste"/>
+        <w:numPr>
+          <w:ilvl w:val="0"/>
+          <w:numId w:val="1"/>
+        </w:numPr>
+        <w:rPr>
+          <w:color w:val="0070C0"/>
+          <w:lang w:val="fr-BE"/>
+        </w:rPr>
+      </w:pPr>
+      <w:proofErr w:type="gramStart"/>
+      <w:r>
+        <w:rPr>
+          <w:color w:val="0070C0"/>
+          <w:lang w:val="fr-BE"/>
+        </w:rPr>
+        <w:t>14:</w:t>
+      </w:r>
+      <w:proofErr w:type="gramEnd"/>
+      <w:r>
+        <w:rPr>
+          <w:color w:val="0070C0"/>
+          <w:lang w:val="fr-BE"/>
+        </w:rPr>
+        <w:t>4</w:t>
+      </w:r>
+    </w:p>
+    <w:p>
+      <w:pPr>
+        <w:pStyle w:val="Paragraphedeliste"/>
+        <w:numPr>
+          <w:ilvl w:val="0"/>
+          <w:numId w:val="1"/>
+        </w:numPr>
+        <w:rPr>
+          <w:color w:val="FF0000"/>
+          <w:lang w:val="fr-BE"/>
+        </w:rPr>
+      </w:pPr>
+      <w:proofErr w:type="gramStart"/>
+      <w:r>
+        <w:rPr>
+          <w:color w:val="FF0000"/>
+          <w:lang w:val="fr-BE"/>
+        </w:rPr>
+        <w:t>14:</w:t>
+      </w:r>
+      <w:proofErr w:type="gramEnd"/>
+      <w:r>
+        <w:rPr>
+          <w:color w:val="FF0000"/>
+          <w:lang w:val="fr-BE"/>
+        </w:rPr>
+        <w:t>7</w:t>
+      </w:r>
+    </w:p>
+    <w:p>
+      <w:pPr>
+        <w:pStyle w:val="Paragraphedeliste"/>
+        <w:numPr>
+          <w:ilvl w:val="0"/>
+          <w:numId w:val="1"/>
+        </w:numPr>
+        <w:rPr>
+          <w:color w:val="0070C0"/>
+          <w:lang w:val="fr-BE"/>
+        </w:rPr>
+      </w:pPr>
+      <w:proofErr w:type="gramStart"/>
+      <w:r>
+        <w:rPr>
+          <w:color w:val="0070C0"/>
+          <w:lang w:val="fr-BE"/>
+        </w:rPr>
+        <w:t>14:</w:t>
+      </w:r>
+      <w:proofErr w:type="gramEnd"/>
+      <w:r>
+        <w:rPr>
+          <w:color w:val="0070C0"/>
+          <w:lang w:val="fr-BE"/>
+        </w:rPr>
+        <w:t>9</w:t>
+      </w:r>
+    </w:p>
+    <w:p>
+      <w:pPr>
+        <w:pStyle w:val="Paragraphedeliste"/>
+        <w:numPr>
+          <w:ilvl w:val="0"/>
+          <w:numId w:val="1"/>
+        </w:numPr>
+        <w:rPr>
+          <w:color w:val="FF0000"/>
+          <w:lang w:val="fr-BE"/>
+        </w:rPr>
+      </w:pPr>
+      <w:proofErr w:type="gramStart"/>
+      <w:r>
+        <w:rPr>
+          <w:color w:val="FF0000"/>
+          <w:lang w:val="fr-BE"/>
+        </w:rPr>
+        <w:t>15:</w:t>
+      </w:r>
+      <w:proofErr w:type="gramEnd"/>
+      <w:r>
+        <w:rPr>
+          <w:color w:val="FF0000"/>
+          <w:lang w:val="fr-BE"/>
+        </w:rPr>
+        <w:t>6</w:t>
+      </w:r>
+    </w:p>
+    <w:p>
+      <w:pPr>
+        <w:pStyle w:val="Paragraphedeliste"/>
+        <w:numPr>
+          <w:ilvl w:val="0"/>
+          <w:numId w:val="1"/>
+        </w:numPr>
+        <w:rPr>
+          <w:color w:val="0070C0"/>
+          <w:lang w:val="fr-BE"/>
+        </w:rPr>
+      </w:pPr>
+      <w:proofErr w:type="gramStart"/>
+      <w:r>
+        <w:rPr>
+          <w:color w:val="0070C0"/>
+          <w:lang w:val="fr-BE"/>
+        </w:rPr>
+        <w:t>16:</w:t>
+      </w:r>
+      <w:proofErr w:type="gramEnd"/>
+      <w:r>
+        <w:rPr>
+          <w:color w:val="0070C0"/>
+          <w:lang w:val="fr-BE"/>
+        </w:rPr>
+        <w:t>3 (règlement)</w:t>
+      </w:r>
+    </w:p>
+    <w:p>
+      <w:pPr>
+        <w:pStyle w:val="Paragraphedeliste"/>
+        <w:numPr>
+          <w:ilvl w:val="0"/>
+          <w:numId w:val="1"/>
+        </w:numPr>
+        <w:rPr>
+          <w:color w:val="FF0000"/>
+          <w:lang w:val="fr-BE"/>
+        </w:rPr>
+      </w:pPr>
+      <w:proofErr w:type="gramStart"/>
+      <w:r>
+        <w:rPr>
+          <w:color w:val="FF0000"/>
+          <w:lang w:val="fr-BE"/>
+        </w:rPr>
+        <w:t>16:</w:t>
+      </w:r>
+      <w:proofErr w:type="gramEnd"/>
+      <w:r>
+        <w:rPr>
+          <w:color w:val="FF0000"/>
+          <w:lang w:val="fr-BE"/>
+        </w:rPr>
+        <w:t>8</w:t>
+      </w:r>
+    </w:p>
+    <w:p>
+      <w:pPr>
+        <w:ind w:left="360"/>
+        <w:rPr>
+          <w:lang w:val="fr-BE"/>
+        </w:rPr>
+      </w:pPr>
+      <w:r>
+        <w:rPr>
           <w:lang w:val="fr-BE"/>
         </w:rPr>
         <w:lastRenderedPageBreak/>
-        <w:t>2:</w:t>
-      </w:r>
-      <w:proofErr w:type="gramEnd"/>
-      <w:r>
-        <w:rPr>
-          <w:lang w:val="fr-BE"/>
-        </w:rPr>
-        <w:t>3</w:t>
-      </w:r>
-    </w:p>
-    <w:p>
-      <w:pPr>
-        <w:pStyle w:val="Paragraphedeliste"/>
-        <w:numPr>
-          <w:ilvl w:val="0"/>
-          <w:numId w:val="1"/>
-        </w:numPr>
-        <w:rPr>
-          <w:lang w:val="fr-BE"/>
-        </w:rPr>
-      </w:pPr>
-      <w:proofErr w:type="gramStart"/>
-      <w:r>
-        <w:rPr>
-          <w:lang w:val="fr-BE"/>
-        </w:rPr>
-        <w:t>2:</w:t>
-      </w:r>
-      <w:proofErr w:type="gramEnd"/>
-      <w:r>
-        <w:rPr>
-          <w:lang w:val="fr-BE"/>
-        </w:rPr>
-        <w:t>4</w:t>
-      </w:r>
-    </w:p>
-    <w:p>
-      <w:pPr>
-        <w:pStyle w:val="Paragraphedeliste"/>
-        <w:numPr>
-          <w:ilvl w:val="0"/>
-          <w:numId w:val="1"/>
-        </w:numPr>
-        <w:rPr>
-          <w:lang w:val="fr-BE"/>
-        </w:rPr>
-      </w:pPr>
-      <w:proofErr w:type="gramStart"/>
-      <w:r>
-        <w:rPr>
-          <w:lang w:val="fr-BE"/>
-        </w:rPr>
-        <w:t>2:</w:t>
-      </w:r>
-      <w:proofErr w:type="gramEnd"/>
-      <w:r>
-        <w:rPr>
-          <w:lang w:val="fr-BE"/>
-        </w:rPr>
-        <w:t>5</w:t>
-      </w:r>
-    </w:p>
-    <w:p>
-      <w:pPr>
-        <w:pStyle w:val="Paragraphedeliste"/>
-        <w:numPr>
-          <w:ilvl w:val="0"/>
-          <w:numId w:val="1"/>
-        </w:numPr>
-        <w:rPr>
-          <w:lang w:val="fr-BE"/>
-        </w:rPr>
-      </w:pPr>
-      <w:proofErr w:type="gramStart"/>
-      <w:r>
-        <w:rPr>
-          <w:lang w:val="fr-BE"/>
-        </w:rPr>
-        <w:t>6:</w:t>
-      </w:r>
-      <w:proofErr w:type="gramEnd"/>
-      <w:r>
-        <w:rPr>
-          <w:lang w:val="fr-BE"/>
-        </w:rPr>
-        <w:t>4</w:t>
-      </w:r>
-    </w:p>
-    <w:p>
-      <w:pPr>
-        <w:pStyle w:val="Paragraphedeliste"/>
-        <w:numPr>
-          <w:ilvl w:val="0"/>
-          <w:numId w:val="1"/>
-        </w:numPr>
-        <w:rPr>
-          <w:lang w:val="fr-BE"/>
-        </w:rPr>
-      </w:pPr>
-      <w:proofErr w:type="gramStart"/>
-      <w:r>
-        <w:rPr>
-          <w:lang w:val="fr-BE"/>
-        </w:rPr>
-        <w:t>6:</w:t>
-      </w:r>
-      <w:proofErr w:type="gramEnd"/>
-      <w:r>
-        <w:rPr>
-          <w:lang w:val="fr-BE"/>
-        </w:rPr>
-        <w:t>11</w:t>
-      </w:r>
-    </w:p>
-    <w:p>
-      <w:pPr>
-        <w:pStyle w:val="Paragraphedeliste"/>
-        <w:numPr>
-          <w:ilvl w:val="0"/>
-          <w:numId w:val="1"/>
-        </w:numPr>
-        <w:rPr>
-          <w:lang w:val="fr-BE"/>
-        </w:rPr>
-      </w:pPr>
-      <w:proofErr w:type="gramStart"/>
-      <w:r>
-        <w:rPr>
-          <w:lang w:val="fr-BE"/>
-        </w:rPr>
-        <w:t>7:</w:t>
-      </w:r>
-      <w:proofErr w:type="gramEnd"/>
-      <w:r>
-        <w:rPr>
-          <w:lang w:val="fr-BE"/>
-        </w:rPr>
-        <w:t>6</w:t>
-      </w:r>
-    </w:p>
-    <w:p>
-      <w:pPr>
-        <w:pStyle w:val="Paragraphedeliste"/>
-        <w:numPr>
-          <w:ilvl w:val="0"/>
-          <w:numId w:val="1"/>
-        </w:numPr>
-        <w:rPr>
-          <w:lang w:val="fr-BE"/>
-        </w:rPr>
-      </w:pPr>
-      <w:proofErr w:type="gramStart"/>
-      <w:r>
-        <w:rPr>
-          <w:lang w:val="fr-BE"/>
-        </w:rPr>
-        <w:t>7:</w:t>
-      </w:r>
-      <w:proofErr w:type="gramEnd"/>
-      <w:r>
-        <w:rPr>
-          <w:lang w:val="fr-BE"/>
-        </w:rPr>
-        <w:t>11</w:t>
-      </w:r>
-    </w:p>
-    <w:p>
-      <w:pPr>
-        <w:pStyle w:val="Paragraphedeliste"/>
-        <w:numPr>
-          <w:ilvl w:val="0"/>
-          <w:numId w:val="1"/>
-        </w:numPr>
-        <w:rPr>
-          <w:lang w:val="fr-BE"/>
-        </w:rPr>
-      </w:pPr>
-      <w:proofErr w:type="gramStart"/>
-      <w:r>
-        <w:rPr>
-          <w:lang w:val="fr-BE"/>
-        </w:rPr>
-        <w:t>10:</w:t>
-      </w:r>
-      <w:proofErr w:type="gramEnd"/>
-      <w:r>
-        <w:rPr>
-          <w:lang w:val="fr-BE"/>
-        </w:rPr>
-        <w:t>2</w:t>
-      </w:r>
-    </w:p>
-    <w:p>
-      <w:pPr>
-        <w:pStyle w:val="Paragraphedeliste"/>
-        <w:numPr>
-          <w:ilvl w:val="0"/>
-          <w:numId w:val="1"/>
-        </w:numPr>
-        <w:rPr>
-          <w:lang w:val="fr-BE"/>
-        </w:rPr>
-      </w:pPr>
-      <w:proofErr w:type="gramStart"/>
-      <w:r>
-        <w:rPr>
-          <w:lang w:val="fr-BE"/>
-        </w:rPr>
-        <w:t>10:</w:t>
-      </w:r>
-      <w:proofErr w:type="gramEnd"/>
-      <w:r>
-        <w:rPr>
-          <w:lang w:val="fr-BE"/>
-        </w:rPr>
-        <w:t>10</w:t>
-      </w:r>
-    </w:p>
-    <w:p>
-      <w:pPr>
-        <w:pStyle w:val="Paragraphedeliste"/>
-        <w:numPr>
-          <w:ilvl w:val="0"/>
-          <w:numId w:val="1"/>
-        </w:numPr>
-        <w:rPr>
-          <w:lang w:val="fr-BE"/>
-        </w:rPr>
-      </w:pPr>
-      <w:proofErr w:type="gramStart"/>
-      <w:r>
-        <w:rPr>
-          <w:lang w:val="fr-BE"/>
-        </w:rPr>
-        <w:t>14:</w:t>
-      </w:r>
-      <w:proofErr w:type="gramEnd"/>
-      <w:r>
-        <w:rPr>
-          <w:lang w:val="fr-BE"/>
-        </w:rPr>
-        <w:t>3</w:t>
-      </w:r>
-    </w:p>
-    <w:p>
-      <w:pPr>
-        <w:pStyle w:val="Paragraphedeliste"/>
-        <w:numPr>
-          <w:ilvl w:val="0"/>
-          <w:numId w:val="1"/>
-        </w:numPr>
-        <w:rPr>
-          <w:lang w:val="fr-BE"/>
-        </w:rPr>
-      </w:pPr>
-      <w:proofErr w:type="gramStart"/>
-      <w:r>
-        <w:rPr>
-          <w:lang w:val="fr-BE"/>
-        </w:rPr>
-        <w:t>14:</w:t>
-      </w:r>
-      <w:proofErr w:type="gramEnd"/>
-      <w:r>
-        <w:rPr>
-          <w:lang w:val="fr-BE"/>
-        </w:rPr>
-        <w:t>4</w:t>
-      </w:r>
-    </w:p>
-    <w:p>
-      <w:pPr>
-        <w:pStyle w:val="Paragraphedeliste"/>
-        <w:numPr>
-          <w:ilvl w:val="0"/>
-          <w:numId w:val="1"/>
-        </w:numPr>
-        <w:rPr>
-          <w:lang w:val="fr-BE"/>
-        </w:rPr>
-      </w:pPr>
-      <w:proofErr w:type="gramStart"/>
-      <w:r>
-        <w:rPr>
-          <w:lang w:val="fr-BE"/>
-        </w:rPr>
-        <w:t>14:</w:t>
-      </w:r>
-      <w:proofErr w:type="gramEnd"/>
-      <w:r>
-        <w:rPr>
-          <w:lang w:val="fr-BE"/>
-        </w:rPr>
-        <w:t>7</w:t>
-      </w:r>
-    </w:p>
-    <w:p>
-      <w:pPr>
-        <w:pStyle w:val="Paragraphedeliste"/>
-        <w:numPr>
-          <w:ilvl w:val="0"/>
-          <w:numId w:val="1"/>
-        </w:numPr>
-        <w:rPr>
-          <w:lang w:val="fr-BE"/>
-        </w:rPr>
-      </w:pPr>
-      <w:proofErr w:type="gramStart"/>
-      <w:r>
-        <w:rPr>
-          <w:lang w:val="fr-BE"/>
-        </w:rPr>
-        <w:t>14:</w:t>
-      </w:r>
-      <w:proofErr w:type="gramEnd"/>
-      <w:r>
-        <w:rPr>
-          <w:lang w:val="fr-BE"/>
-        </w:rPr>
-        <w:t>9</w:t>
-      </w:r>
-    </w:p>
-    <w:p>
-      <w:pPr>
-        <w:pStyle w:val="Paragraphedeliste"/>
-        <w:numPr>
-          <w:ilvl w:val="0"/>
-          <w:numId w:val="1"/>
-        </w:numPr>
-        <w:rPr>
-          <w:lang w:val="fr-BE"/>
-        </w:rPr>
-      </w:pPr>
-      <w:proofErr w:type="gramStart"/>
-      <w:r>
-        <w:rPr>
-          <w:lang w:val="fr-BE"/>
-        </w:rPr>
-        <w:t>15:</w:t>
-      </w:r>
-      <w:proofErr w:type="gramEnd"/>
-      <w:r>
-        <w:rPr>
-          <w:lang w:val="fr-BE"/>
-        </w:rPr>
-        <w:t>6</w:t>
-      </w:r>
-    </w:p>
-    <w:p>
-      <w:pPr>
-        <w:pStyle w:val="Paragraphedeliste"/>
-        <w:numPr>
-          <w:ilvl w:val="0"/>
-          <w:numId w:val="1"/>
-        </w:numPr>
-        <w:rPr>
-          <w:lang w:val="fr-BE"/>
-        </w:rPr>
-      </w:pPr>
-      <w:proofErr w:type="gramStart"/>
-      <w:r>
-        <w:rPr>
-          <w:lang w:val="fr-BE"/>
-        </w:rPr>
-        <w:t>16:</w:t>
-      </w:r>
-      <w:proofErr w:type="gramEnd"/>
-      <w:r>
-        <w:rPr>
-          <w:lang w:val="fr-BE"/>
-        </w:rPr>
-        <w:t>3 (règlement)</w:t>
-      </w:r>
-    </w:p>
-    <w:p>
-      <w:pPr>
-        <w:pStyle w:val="Paragraphedeliste"/>
-        <w:numPr>
-          <w:ilvl w:val="0"/>
-          <w:numId w:val="1"/>
-        </w:numPr>
-        <w:rPr>
-          <w:lang w:val="fr-BE"/>
-        </w:rPr>
-      </w:pPr>
-      <w:proofErr w:type="gramStart"/>
-      <w:r>
-        <w:rPr>
-          <w:lang w:val="fr-BE"/>
-        </w:rPr>
-        <w:t>16:</w:t>
-      </w:r>
-      <w:proofErr w:type="gramEnd"/>
-      <w:r>
-        <w:rPr>
-          <w:lang w:val="fr-BE"/>
-        </w:rPr>
-        <w:t>8</w:t>
-      </w:r>
-    </w:p>
-    <w:p>
-      <w:pPr>
-        <w:pStyle w:val="Paragraphedeliste"/>
-        <w:numPr>
-          <w:ilvl w:val="0"/>
-          <w:numId w:val="1"/>
-        </w:numPr>
-        <w:rPr>
-          <w:lang w:val="fr-BE"/>
-        </w:rPr>
-      </w:pPr>
+        <w:t xml:space="preserve"> </w:t>
+      </w:r>
     </w:p>
     <w:p>
       <w:pPr>
         <w:ind w:left="360"/>
         <w:rPr>
-          <w:lang w:val="fr-BE"/>
-        </w:rPr>
-      </w:pPr>
-      <w:r>
-        <w:rPr>
-          <w:lang w:val="fr-BE"/>
-        </w:rPr>
-        <w:t xml:space="preserve"> </w:t>
+          <w:color w:val="0070C0"/>
+          <w:lang w:val="fr-BE"/>
+        </w:rPr>
+      </w:pPr>
+      <w:r>
+        <w:rPr>
+          <w:color w:val="0070C0"/>
+          <w:lang w:val="fr-BE"/>
+        </w:rPr>
+        <w:t>Bleu : Damien</w:t>
+      </w:r>
+    </w:p>
+    <w:p>
+      <w:pPr>
+        <w:ind w:left="360"/>
+        <w:rPr>
+          <w:color w:val="FF0000"/>
+          <w:lang w:val="fr-BE"/>
+        </w:rPr>
+      </w:pPr>
+      <w:r>
+        <w:rPr>
+          <w:color w:val="FF0000"/>
+          <w:lang w:val="fr-BE"/>
+        </w:rPr>
+        <w:t>Rouge : Christopher</w:t>
       </w:r>
     </w:p>
     <w:sectPr>
@@ -1441,6 +1715,27 @@
     <w:name w:val="Normal"/>
     <w:qFormat/>
   </w:style>
+  <w:style w:type="paragraph" w:styleId="Titre1">
+    <w:name w:val="heading 1"/>
+    <w:basedOn w:val="Normal"/>
+    <w:next w:val="Normal"/>
+    <w:link w:val="Titre1Car"/>
+    <w:uiPriority w:val="9"/>
+    <w:qFormat/>
+    <w:rsid w:val="00180CA2"/>
+    <w:pPr>
+      <w:keepNext/>
+      <w:keepLines/>
+      <w:spacing w:before="240" w:after="0"/>
+      <w:outlineLvl w:val="0"/>
+    </w:pPr>
+    <w:rPr>
+      <w:rFonts w:asciiTheme="majorHAnsi" w:eastAsiaTheme="majorEastAsia" w:hAnsiTheme="majorHAnsi" w:cstheme="majorBidi"/>
+      <w:color w:val="2E74B5" w:themeColor="accent1" w:themeShade="BF"/>
+      <w:sz w:val="32"/>
+      <w:szCs w:val="32"/>
+    </w:rPr>
+  </w:style>
   <w:style w:type="character" w:default="1" w:styleId="Policepardfaut">
     <w:name w:val="Default Paragraph Font"/>
     <w:uiPriority w:val="1"/>
@@ -1489,6 +1784,53 @@
       <w:ind w:left="720"/>
       <w:contextualSpacing/>
     </w:pPr>
+  </w:style>
+  <w:style w:type="paragraph" w:styleId="Titre">
+    <w:name w:val="Title"/>
+    <w:basedOn w:val="Normal"/>
+    <w:next w:val="Normal"/>
+    <w:link w:val="TitreCar"/>
+    <w:uiPriority w:val="10"/>
+    <w:qFormat/>
+    <w:rsid w:val="00180CA2"/>
+    <w:pPr>
+      <w:spacing w:after="0" w:line="240" w:lineRule="auto"/>
+      <w:contextualSpacing/>
+    </w:pPr>
+    <w:rPr>
+      <w:rFonts w:asciiTheme="majorHAnsi" w:eastAsiaTheme="majorEastAsia" w:hAnsiTheme="majorHAnsi" w:cstheme="majorBidi"/>
+      <w:spacing w:val="-10"/>
+      <w:kern w:val="28"/>
+      <w:sz w:val="56"/>
+      <w:szCs w:val="56"/>
+    </w:rPr>
+  </w:style>
+  <w:style w:type="character" w:customStyle="1" w:styleId="TitreCar">
+    <w:name w:val="Titre Car"/>
+    <w:basedOn w:val="Policepardfaut"/>
+    <w:link w:val="Titre"/>
+    <w:uiPriority w:val="10"/>
+    <w:rsid w:val="00180CA2"/>
+    <w:rPr>
+      <w:rFonts w:asciiTheme="majorHAnsi" w:eastAsiaTheme="majorEastAsia" w:hAnsiTheme="majorHAnsi" w:cstheme="majorBidi"/>
+      <w:spacing w:val="-10"/>
+      <w:kern w:val="28"/>
+      <w:sz w:val="56"/>
+      <w:szCs w:val="56"/>
+    </w:rPr>
+  </w:style>
+  <w:style w:type="character" w:customStyle="1" w:styleId="Titre1Car">
+    <w:name w:val="Titre 1 Car"/>
+    <w:basedOn w:val="Policepardfaut"/>
+    <w:link w:val="Titre1"/>
+    <w:uiPriority w:val="9"/>
+    <w:rsid w:val="00180CA2"/>
+    <w:rPr>
+      <w:rFonts w:asciiTheme="majorHAnsi" w:eastAsiaTheme="majorEastAsia" w:hAnsiTheme="majorHAnsi" w:cstheme="majorBidi"/>
+      <w:color w:val="2E74B5" w:themeColor="accent1" w:themeShade="BF"/>
+      <w:sz w:val="32"/>
+      <w:szCs w:val="32"/>
+    </w:rPr>
   </w:style>
 </w:styles>
 </file>

</xml_diff>